<commit_message>
Add labelling algorithm in documentation
</commit_message>
<xml_diff>
--- a/Project - Chapter 1 Theory.docx
+++ b/Project - Chapter 1 Theory.docx
@@ -1862,54 +1862,277 @@
           <w:szCs w:val="24"/>
         </w:rPr>
       </w:pPr>
+    </w:p>
+    <w:p>
+      <w:pPr>
+        <w:jc w:val="both"/>
+        <w:rPr>
+          <w:rFonts w:ascii="Times New Roman" w:hAnsi="Times New Roman" w:cs="Times New Roman"/>
+          <w:sz w:val="24"/>
+          <w:szCs w:val="24"/>
+        </w:rPr>
+      </w:pPr>
+      <w:r>
+        <w:rPr>
+          <w:rFonts w:ascii="Times New Roman" w:hAnsi="Times New Roman" w:cs="Times New Roman"/>
+          <w:sz w:val="24"/>
+          <w:szCs w:val="24"/>
+        </w:rPr>
+        <w:t>The algorithm the continues with user giving input in form of URL link to an either .jpg or .jpeg image. After the image is downloaded, the image is labeled. The label is assigned according to its probability. This means, for every label the model has known, each label will have a level of probability for an image with different values.</w:t>
+      </w:r>
+    </w:p>
+    <w:p>
+      <w:pPr>
+        <w:jc w:val="both"/>
+        <w:rPr>
+          <w:rFonts w:ascii="Times New Roman" w:hAnsi="Times New Roman" w:cs="Times New Roman"/>
+          <w:sz w:val="24"/>
+          <w:szCs w:val="24"/>
+        </w:rPr>
+      </w:pPr>
+      <w:r>
+        <w:rPr>
+          <w:rFonts w:ascii="Times New Roman" w:hAnsi="Times New Roman" w:cs="Times New Roman"/>
+          <w:sz w:val="24"/>
+          <w:szCs w:val="24"/>
+        </w:rPr>
+        <w:t>The labeling algorithm is as follows.</w:t>
+      </w:r>
+    </w:p>
+    <w:p>
+      <w:pPr>
+        <w:jc w:val="both"/>
+        <w:rPr>
+          <w:rFonts w:ascii="Times New Roman" w:hAnsi="Times New Roman" w:cs="Times New Roman"/>
+          <w:sz w:val="24"/>
+          <w:szCs w:val="24"/>
+        </w:rPr>
+      </w:pPr>
+      <w:r>
+        <w:rPr>
+          <w:rFonts w:ascii="Times New Roman" w:hAnsi="Times New Roman" w:cs="Times New Roman"/>
+          <w:sz w:val="24"/>
+          <w:szCs w:val="24"/>
+        </w:rPr>
+        <w:lastRenderedPageBreak/>
+        <w:t xml:space="preserve">First it </w:t>
+      </w:r>
+      <w:r>
+        <w:rPr>
+          <w:rFonts w:ascii="Times New Roman" w:hAnsi="Times New Roman" w:cs="Times New Roman"/>
+          <w:sz w:val="24"/>
+          <w:szCs w:val="24"/>
+        </w:rPr>
+        <w:t xml:space="preserve">gets the image file as passed in the parameters. Then, it </w:t>
+      </w:r>
+      <w:r>
+        <w:rPr>
+          <w:rFonts w:ascii="Times New Roman" w:hAnsi="Times New Roman" w:cs="Times New Roman"/>
+          <w:sz w:val="24"/>
+          <w:szCs w:val="24"/>
+        </w:rPr>
+        <w:t xml:space="preserve">continues </w:t>
+      </w:r>
+      <w:r>
+        <w:rPr>
+          <w:rFonts w:ascii="Times New Roman" w:hAnsi="Times New Roman" w:cs="Times New Roman"/>
+          <w:sz w:val="24"/>
+          <w:szCs w:val="24"/>
+        </w:rPr>
+        <w:t>by loading the graph, which is the model of our classifier, and read tensor from the image file uploaded.</w:t>
+      </w:r>
+      <w:r>
+        <w:rPr>
+          <w:rFonts w:ascii="Times New Roman" w:hAnsi="Times New Roman" w:cs="Times New Roman"/>
+          <w:sz w:val="24"/>
+          <w:szCs w:val="24"/>
+        </w:rPr>
+        <w:t xml:space="preserve"> The graph is then used for its input and output layer, meaning we pass the image, in form of tensor from the image file, to the input layer.</w:t>
+      </w:r>
+      <w:r>
+        <w:rPr>
+          <w:rFonts w:ascii="Times New Roman" w:hAnsi="Times New Roman" w:cs="Times New Roman"/>
+          <w:sz w:val="24"/>
+          <w:szCs w:val="24"/>
+        </w:rPr>
+        <w:t xml:space="preserve"> When reading tensor from the image file, the program </w:t>
+      </w:r>
+      <w:proofErr w:type="gramStart"/>
+      <w:r>
+        <w:rPr>
+          <w:rFonts w:ascii="Times New Roman" w:hAnsi="Times New Roman" w:cs="Times New Roman"/>
+          <w:sz w:val="24"/>
+          <w:szCs w:val="24"/>
+        </w:rPr>
+        <w:t xml:space="preserve">actually </w:t>
+      </w:r>
+      <w:r>
+        <w:rPr>
+          <w:rFonts w:ascii="Times New Roman" w:hAnsi="Times New Roman" w:cs="Times New Roman"/>
+          <w:sz w:val="24"/>
+          <w:szCs w:val="24"/>
+        </w:rPr>
+        <w:t>fits</w:t>
+      </w:r>
+      <w:proofErr w:type="gramEnd"/>
+      <w:r>
+        <w:rPr>
+          <w:rFonts w:ascii="Times New Roman" w:hAnsi="Times New Roman" w:cs="Times New Roman"/>
+          <w:sz w:val="24"/>
+          <w:szCs w:val="24"/>
+        </w:rPr>
+        <w:t xml:space="preserve"> the image as </w:t>
+      </w:r>
+      <w:r>
+        <w:rPr>
+          <w:rFonts w:ascii="Times New Roman" w:hAnsi="Times New Roman" w:cs="Times New Roman"/>
+          <w:sz w:val="24"/>
+          <w:szCs w:val="24"/>
+        </w:rPr>
+        <w:t xml:space="preserve">dimensional input </w:t>
+      </w:r>
+      <w:r>
+        <w:rPr>
+          <w:rFonts w:ascii="Times New Roman" w:hAnsi="Times New Roman" w:cs="Times New Roman"/>
+          <w:sz w:val="24"/>
+          <w:szCs w:val="24"/>
+        </w:rPr>
+        <w:t>for the model to use as input.</w:t>
+      </w:r>
+      <w:r>
+        <w:rPr>
+          <w:rFonts w:ascii="Times New Roman" w:hAnsi="Times New Roman" w:cs="Times New Roman"/>
+          <w:sz w:val="24"/>
+          <w:szCs w:val="24"/>
+        </w:rPr>
+        <w:t xml:space="preserve"> The fitting process is done by casting the image to float values, expanding the dimension of the image’s float values, resizing the expanded dimension input, and normalize the values.</w:t>
+      </w:r>
+      <w:r>
+        <w:rPr>
+          <w:rFonts w:ascii="Times New Roman" w:hAnsi="Times New Roman" w:cs="Times New Roman"/>
+          <w:sz w:val="24"/>
+          <w:szCs w:val="24"/>
+        </w:rPr>
+        <w:t xml:space="preserve"> Then, </w:t>
+      </w:r>
+      <w:r>
+        <w:rPr>
+          <w:rFonts w:ascii="Times New Roman" w:hAnsi="Times New Roman" w:cs="Times New Roman"/>
+          <w:sz w:val="24"/>
+          <w:szCs w:val="24"/>
+        </w:rPr>
+        <w:t>the input layer, filled with the normalized image values processes the image until the output layer.</w:t>
+      </w:r>
+      <w:r>
+        <w:rPr>
+          <w:rFonts w:ascii="Times New Roman" w:hAnsi="Times New Roman" w:cs="Times New Roman"/>
+          <w:sz w:val="24"/>
+          <w:szCs w:val="24"/>
+        </w:rPr>
+        <w:t xml:space="preserve"> This process is done using neural network, model from </w:t>
+      </w:r>
+      <w:proofErr w:type="spellStart"/>
+      <w:r>
+        <w:rPr>
+          <w:rFonts w:ascii="Times New Roman" w:hAnsi="Times New Roman" w:cs="Times New Roman"/>
+          <w:sz w:val="24"/>
+          <w:szCs w:val="24"/>
+        </w:rPr>
+        <w:t>MobileNet</w:t>
+      </w:r>
+      <w:proofErr w:type="spellEnd"/>
+      <w:r>
+        <w:rPr>
+          <w:rFonts w:ascii="Times New Roman" w:hAnsi="Times New Roman" w:cs="Times New Roman"/>
+          <w:sz w:val="24"/>
+          <w:szCs w:val="24"/>
+        </w:rPr>
+        <w:t xml:space="preserve"> that has been retrained.</w:t>
+      </w:r>
+      <w:r>
+        <w:rPr>
+          <w:rFonts w:ascii="Times New Roman" w:hAnsi="Times New Roman" w:cs="Times New Roman"/>
+          <w:sz w:val="24"/>
+          <w:szCs w:val="24"/>
+        </w:rPr>
+        <w:t xml:space="preserve"> From the output layer, results, in form of probabilities of the image’s class, are shown.</w:t>
+      </w:r>
+    </w:p>
+    <w:p>
+      <w:pPr>
+        <w:jc w:val="both"/>
+        <w:rPr>
+          <w:rFonts w:ascii="Times New Roman" w:hAnsi="Times New Roman" w:cs="Times New Roman"/>
+          <w:sz w:val="24"/>
+          <w:szCs w:val="24"/>
+        </w:rPr>
+      </w:pPr>
+      <w:r>
+        <w:rPr>
+          <w:rFonts w:ascii="Times New Roman" w:hAnsi="Times New Roman" w:cs="Times New Roman"/>
+          <w:sz w:val="24"/>
+          <w:szCs w:val="24"/>
+        </w:rPr>
+        <w:t>We made minor modification to the labelling algorithm, in that the algorithm does not show all probabilities of the image’s class. Instead, since we would like to create a</w:t>
+      </w:r>
+      <w:r>
+        <w:rPr>
+          <w:rFonts w:ascii="Times New Roman" w:hAnsi="Times New Roman" w:cs="Times New Roman"/>
+          <w:sz w:val="24"/>
+          <w:szCs w:val="24"/>
+        </w:rPr>
+        <w:t xml:space="preserve"> </w:t>
+      </w:r>
+      <w:r>
+        <w:rPr>
+          <w:rFonts w:ascii="Times New Roman" w:hAnsi="Times New Roman" w:cs="Times New Roman"/>
+          <w:sz w:val="24"/>
+          <w:szCs w:val="24"/>
+        </w:rPr>
+        <w:t xml:space="preserve">program that classifies image, we select the class with probability value above </w:t>
+      </w:r>
+      <w:r>
+        <w:rPr>
+          <w:rFonts w:ascii="Times New Roman" w:hAnsi="Times New Roman" w:cs="Times New Roman"/>
+          <w:sz w:val="24"/>
+          <w:szCs w:val="24"/>
+        </w:rPr>
+        <w:t xml:space="preserve">or equal to </w:t>
+      </w:r>
+      <w:r>
+        <w:rPr>
+          <w:rFonts w:ascii="Times New Roman" w:hAnsi="Times New Roman" w:cs="Times New Roman"/>
+          <w:sz w:val="24"/>
+          <w:szCs w:val="24"/>
+        </w:rPr>
+        <w:t>0.6</w:t>
+      </w:r>
+      <w:r>
+        <w:rPr>
+          <w:rFonts w:ascii="Times New Roman" w:hAnsi="Times New Roman" w:cs="Times New Roman"/>
+          <w:sz w:val="24"/>
+          <w:szCs w:val="24"/>
+        </w:rPr>
+        <w:t>.</w:t>
+      </w:r>
+      <w:r>
+        <w:rPr>
+          <w:rFonts w:ascii="Times New Roman" w:hAnsi="Times New Roman" w:cs="Times New Roman"/>
+          <w:sz w:val="24"/>
+          <w:szCs w:val="24"/>
+        </w:rPr>
+        <w:t xml:space="preserve"> Thus, only a class with probability value of 0.6 or more are printed. Otherwise, no class can be output (the program returns </w:t>
+      </w:r>
+      <w:r>
+        <w:rPr>
+          <w:rFonts w:ascii="Times New Roman" w:hAnsi="Times New Roman" w:cs="Times New Roman"/>
+          <w:sz w:val="24"/>
+          <w:szCs w:val="24"/>
+        </w:rPr>
+        <w:t>empty string).</w:t>
+      </w:r>
       <w:bookmarkStart w:id="0" w:name="_GoBack"/>
       <w:bookmarkEnd w:id="0"/>
-    </w:p>
-    <w:p>
-      <w:pPr>
-        <w:jc w:val="both"/>
-        <w:rPr>
-          <w:rFonts w:ascii="Times New Roman" w:hAnsi="Times New Roman" w:cs="Times New Roman"/>
-          <w:sz w:val="24"/>
-          <w:szCs w:val="24"/>
-        </w:rPr>
-      </w:pPr>
-      <w:r>
-        <w:rPr>
-          <w:rFonts w:ascii="Times New Roman" w:hAnsi="Times New Roman" w:cs="Times New Roman"/>
-          <w:sz w:val="24"/>
-          <w:szCs w:val="24"/>
-        </w:rPr>
-        <w:t>The algorithm the continues with user giving input in form of URL link to an either .jpg or .jpeg image. After the image is downloaded, the image is labeled. The label is assigned according to its probability. This means, for every label the model has known, each label will have a level of probability for an image with different values.</w:t>
-      </w:r>
-    </w:p>
-    <w:p>
-      <w:pPr>
-        <w:jc w:val="both"/>
-        <w:rPr>
-          <w:rFonts w:ascii="Times New Roman" w:hAnsi="Times New Roman" w:cs="Times New Roman"/>
-          <w:sz w:val="24"/>
-          <w:szCs w:val="24"/>
-        </w:rPr>
-      </w:pPr>
-      <w:r>
-        <w:rPr>
-          <w:rFonts w:ascii="Times New Roman" w:hAnsi="Times New Roman" w:cs="Times New Roman"/>
-          <w:sz w:val="24"/>
-          <w:szCs w:val="24"/>
-        </w:rPr>
-        <w:t>The labeling algorithm is as follows.</w:t>
-      </w:r>
-    </w:p>
-    <w:p>
-      <w:pPr>
-        <w:jc w:val="both"/>
-        <w:rPr>
-          <w:rFonts w:ascii="Times New Roman" w:hAnsi="Times New Roman" w:cs="Times New Roman"/>
-          <w:sz w:val="24"/>
-          <w:szCs w:val="24"/>
-        </w:rPr>
-      </w:pPr>
     </w:p>
     <w:p>
       <w:pPr>
@@ -2529,25 +2752,45 @@
     <w:pPr>
       <w:pStyle w:val="Footer"/>
       <w:jc w:val="center"/>
+      <w:rPr>
+        <w:rFonts w:ascii="Times New Roman" w:hAnsi="Times New Roman" w:cs="Times New Roman"/>
+        <w:sz w:val="24"/>
+      </w:rPr>
     </w:pPr>
     <w:r>
+      <w:rPr>
+        <w:rFonts w:ascii="Times New Roman" w:hAnsi="Times New Roman" w:cs="Times New Roman"/>
+        <w:sz w:val="24"/>
+      </w:rPr>
       <w:fldChar w:fldCharType="begin"/>
     </w:r>
     <w:r>
+      <w:rPr>
+        <w:rFonts w:ascii="Times New Roman" w:hAnsi="Times New Roman" w:cs="Times New Roman"/>
+        <w:sz w:val="24"/>
+      </w:rPr>
       <w:instrText xml:space="preserve"> PAGE   \* MERGEFORMAT </w:instrText>
     </w:r>
     <w:r>
+      <w:rPr>
+        <w:rFonts w:ascii="Times New Roman" w:hAnsi="Times New Roman" w:cs="Times New Roman"/>
+        <w:sz w:val="24"/>
+      </w:rPr>
       <w:fldChar w:fldCharType="separate"/>
     </w:r>
     <w:r>
       <w:rPr>
+        <w:rFonts w:ascii="Times New Roman" w:hAnsi="Times New Roman" w:cs="Times New Roman"/>
         <w:noProof/>
+        <w:sz w:val="24"/>
       </w:rPr>
       <w:t>2</w:t>
     </w:r>
     <w:r>
       <w:rPr>
+        <w:rFonts w:ascii="Times New Roman" w:hAnsi="Times New Roman" w:cs="Times New Roman"/>
         <w:noProof/>
+        <w:sz w:val="24"/>
       </w:rPr>
       <w:fldChar w:fldCharType="end"/>
     </w:r>
@@ -2555,6 +2798,10 @@
   <w:p>
     <w:pPr>
       <w:pStyle w:val="Footer"/>
+      <w:rPr>
+        <w:rFonts w:ascii="Times New Roman" w:hAnsi="Times New Roman" w:cs="Times New Roman"/>
+        <w:sz w:val="24"/>
+      </w:rPr>
     </w:pPr>
   </w:p>
 </w:ftr>
@@ -3386,7 +3633,7 @@
 </file>
 
 <file path=customXml/itemProps1.xml><?xml version="1.0" encoding="utf-8"?>
-<ds:datastoreItem xmlns:ds="http://schemas.openxmlformats.org/officeDocument/2006/customXml" ds:itemID="{5FB8C4EF-1A3D-403F-B7EB-EBE59D4100CB}">
+<ds:datastoreItem xmlns:ds="http://schemas.openxmlformats.org/officeDocument/2006/customXml" ds:itemID="{6D291586-833A-4C35-A170-2D0FD7881296}">
   <ds:schemaRefs>
     <ds:schemaRef ds:uri="http://schemas.openxmlformats.org/officeDocument/2006/bibliography"/>
   </ds:schemaRefs>

</xml_diff>